<commit_message>
Update Bagian III dan IV
</commit_message>
<xml_diff>
--- a/Bagian IV.docx
+++ b/Bagian IV.docx
@@ -7,88 +7,501 @@
         <w:pStyle w:val="BAB"/>
       </w:pPr>
       <w:r>
-        <w:t>Bagian IV : Praktikum</w:t>
-      </w:r>
-    </w:p>
-    <w:p>
-      <w:pPr>
-        <w:pStyle w:val="ListParagraph"/>
-        <w:spacing w:line="360" w:lineRule="auto"/>
-        <w:ind w:left="0"/>
-        <w:jc w:val="center"/>
-        <w:rPr>
-          <w:rFonts w:ascii="Times New Roman" w:hAnsi="Times New Roman" w:cs="Times New Roman"/>
-          <w:b/>
-          <w:szCs w:val="24"/>
-        </w:rPr>
-      </w:pPr>
+        <w:br/>
+      </w:r>
+      <w:r>
+        <w:t>PRAKTIKUM</w:t>
+      </w:r>
+    </w:p>
+    <w:p/>
+    <w:p>
+      <w:pPr>
+        <w:pStyle w:val="SUBABI"/>
+      </w:pPr>
+      <w:r>
+        <w:t>Alat dan Bahan</w:t>
+      </w:r>
+    </w:p>
+    <w:p>
+      <w:pPr>
+        <w:ind w:left="567"/>
+      </w:pPr>
+      <w:r>
+        <w:t>Alat dan bahan yang harus disiapkan sebelum praktikum :</w:t>
+      </w:r>
     </w:p>
     <w:p>
       <w:pPr>
         <w:pStyle w:val="ListParagraph"/>
         <w:numPr>
           <w:ilvl w:val="0"/>
-          <w:numId w:val="3"/>
+          <w:numId w:val="5"/>
         </w:numPr>
-        <w:spacing w:after="0" w:line="360" w:lineRule="auto"/>
-        <w:jc w:val="both"/>
-        <w:rPr>
-          <w:rFonts w:ascii="Times New Roman" w:hAnsi="Times New Roman" w:cs="Times New Roman"/>
-          <w:b/>
-          <w:vanish/>
-          <w:szCs w:val="24"/>
-        </w:rPr>
-      </w:pPr>
+      </w:pPr>
+      <w:r>
+        <w:t>Bootstrap</w:t>
+      </w:r>
+      <w:r>
+        <w:t xml:space="preserve"> </w:t>
+      </w:r>
+      <w:r>
+        <w:t>4.4</w:t>
+      </w:r>
     </w:p>
     <w:p>
       <w:pPr>
         <w:pStyle w:val="ListParagraph"/>
         <w:numPr>
           <w:ilvl w:val="0"/>
-          <w:numId w:val="3"/>
+          <w:numId w:val="5"/>
         </w:numPr>
-        <w:spacing w:after="0" w:line="360" w:lineRule="auto"/>
-        <w:jc w:val="both"/>
-        <w:rPr>
-          <w:rFonts w:ascii="Times New Roman" w:hAnsi="Times New Roman" w:cs="Times New Roman"/>
-          <w:b/>
-          <w:vanish/>
-          <w:szCs w:val="24"/>
-        </w:rPr>
-      </w:pPr>
+      </w:pPr>
+      <w:r>
+        <w:t>SB-Admin 2</w:t>
+      </w:r>
     </w:p>
     <w:p>
       <w:pPr>
         <w:pStyle w:val="ListParagraph"/>
         <w:numPr>
-          <w:ilvl w:val="1"/>
-          <w:numId w:val="3"/>
+          <w:ilvl w:val="0"/>
+          <w:numId w:val="5"/>
         </w:numPr>
-        <w:spacing w:after="0" w:line="360" w:lineRule="auto"/>
-        <w:ind w:left="426" w:hanging="426"/>
-        <w:jc w:val="both"/>
+      </w:pPr>
+      <w:r>
+        <w:t>Jquery</w:t>
+      </w:r>
+    </w:p>
+    <w:p>
+      <w:pPr>
+        <w:pStyle w:val="ListParagraph"/>
+        <w:numPr>
+          <w:ilvl w:val="0"/>
+          <w:numId w:val="5"/>
+        </w:numPr>
+      </w:pPr>
+      <w:r>
+        <w:t>Web Browser(Chrome, Mozila Firefox, Safari)</w:t>
+      </w:r>
+    </w:p>
+    <w:p>
+      <w:pPr>
+        <w:pStyle w:val="ListParagraph"/>
+        <w:numPr>
+          <w:ilvl w:val="0"/>
+          <w:numId w:val="5"/>
+        </w:numPr>
+      </w:pPr>
+      <w:r>
+        <w:t>Web Server yang mendukung Apache dan MySql (XAMPP, Laragon, WAMP)</w:t>
+      </w:r>
+    </w:p>
+    <w:p>
+      <w:pPr>
+        <w:pStyle w:val="ListParagraph"/>
+        <w:numPr>
+          <w:ilvl w:val="0"/>
+          <w:numId w:val="5"/>
+        </w:numPr>
+      </w:pPr>
+      <w:r>
+        <w:t>Codeigniter 3.11</w:t>
+      </w:r>
+    </w:p>
+    <w:p>
+      <w:pPr>
+        <w:pStyle w:val="ListParagraph"/>
+        <w:numPr>
+          <w:ilvl w:val="0"/>
+          <w:numId w:val="5"/>
+        </w:numPr>
+      </w:pPr>
+      <w:r>
+        <w:t>Composer (</w:t>
+      </w:r>
+      <w:r>
+        <w:t>optional</w:t>
+      </w:r>
+      <w:r>
+        <w:t>)</w:t>
+      </w:r>
+    </w:p>
+    <w:p/>
+    <w:p>
+      <w:pPr>
+        <w:pStyle w:val="SUBABI"/>
+      </w:pPr>
+      <w:r>
+        <w:t>Praktikum</w:t>
+      </w:r>
+    </w:p>
+    <w:p>
+      <w:pPr>
+        <w:pStyle w:val="SUBABII"/>
+      </w:pPr>
+      <w:r>
+        <w:t>Konfigurasi Codeigniter</w:t>
+      </w:r>
+    </w:p>
+    <w:p>
+      <w:pPr>
+        <w:pStyle w:val="SUBABII"/>
+      </w:pPr>
+      <w:r>
+        <w:t xml:space="preserve">Memasukkan </w:t>
+      </w:r>
+      <w:r>
+        <w:t>dan menge</w:t>
+      </w:r>
+      <w:r>
+        <w:t>lo</w:t>
+      </w:r>
+      <w:r>
+        <w:t>m</w:t>
+      </w:r>
+      <w:r>
+        <w:t>p</w:t>
+      </w:r>
+      <w:r>
+        <w:t>o</w:t>
+      </w:r>
+      <w:r>
+        <w:t xml:space="preserve">kkan </w:t>
+      </w:r>
+      <w:r>
+        <w:t>file</w:t>
+      </w:r>
+      <w:r>
+        <w:t xml:space="preserve"> </w:t>
+      </w:r>
+      <w:r>
         <w:rPr>
-          <w:rFonts w:ascii="Times New Roman" w:hAnsi="Times New Roman" w:cs="Times New Roman"/>
-          <w:b/>
-          <w:szCs w:val="24"/>
+          <w:i/>
         </w:rPr>
+        <w:t>eksternal</w:t>
+      </w:r>
+    </w:p>
+    <w:p>
+      <w:pPr>
+        <w:pStyle w:val="SUBABIII"/>
+      </w:pPr>
+      <w:r>
+        <w:t>Assets</w:t>
+      </w:r>
+    </w:p>
+    <w:p>
+      <w:pPr>
+        <w:pStyle w:val="SUBABIII"/>
+      </w:pPr>
+      <w:r>
+        <w:t>Vendor</w:t>
+      </w:r>
+    </w:p>
+    <w:p>
+      <w:pPr>
+        <w:pStyle w:val="SUBABIII"/>
+      </w:pPr>
+      <w:r>
+        <w:t>Image</w:t>
+      </w:r>
+    </w:p>
+    <w:p>
+      <w:pPr>
+        <w:pStyle w:val="SUBABII"/>
+      </w:pPr>
+      <w:r>
+        <w:t xml:space="preserve"> Membuat Template Home Page</w:t>
+      </w:r>
+    </w:p>
+    <w:p>
+      <w:pPr>
+        <w:pStyle w:val="SUBABII"/>
+      </w:pPr>
+      <w:r>
+        <w:t>M</w:t>
+      </w:r>
+      <w:r>
+        <w:t>embuat Menu Management</w:t>
+      </w:r>
+    </w:p>
+    <w:p>
+      <w:pPr>
+        <w:pStyle w:val="SUBABII"/>
+      </w:pPr>
+      <w:r>
+        <w:t>Membuat Form Pendafataran</w:t>
+      </w:r>
+    </w:p>
+    <w:p>
+      <w:pPr>
+        <w:pStyle w:val="SUBABIII"/>
+      </w:pPr>
+      <w:r>
+        <w:t>Pemilik Kosan</w:t>
+      </w:r>
+    </w:p>
+    <w:p>
+      <w:pPr>
+        <w:pStyle w:val="SUBABIII"/>
+      </w:pPr>
+      <w:r>
+        <w:t>Partner</w:t>
+      </w:r>
+    </w:p>
+    <w:p>
+      <w:pPr>
+        <w:pStyle w:val="SUBABIII"/>
+      </w:pPr>
+      <w:r>
+        <w:t>Pelanggan</w:t>
+      </w:r>
+    </w:p>
+    <w:p>
+      <w:pPr>
+        <w:pStyle w:val="SUBABII"/>
+      </w:pPr>
+      <w:r>
+        <w:t>Membuat Form Login</w:t>
+      </w:r>
+    </w:p>
+    <w:p>
+      <w:pPr>
+        <w:pStyle w:val="SUBABII"/>
+      </w:pPr>
+      <w:r>
+        <w:t>Memasang Template SB-Admin 2</w:t>
+      </w:r>
+    </w:p>
+    <w:p>
+      <w:pPr>
+        <w:pStyle w:val="SUBABIII"/>
       </w:pPr>
       <w:r>
         <w:rPr>
-          <w:rFonts w:ascii="Times New Roman" w:hAnsi="Times New Roman" w:cs="Times New Roman"/>
-          <w:b/>
-          <w:szCs w:val="24"/>
+          <w:i/>
         </w:rPr>
-        <w:t>Koding</w:t>
-      </w:r>
-    </w:p>
-    <w:p>
+        <w:lastRenderedPageBreak/>
+        <w:t>Header</w:t>
+      </w:r>
+    </w:p>
+    <w:p>
+      <w:pPr>
+        <w:pStyle w:val="SUBABIII"/>
+      </w:pPr>
+      <w:r>
+        <w:rPr>
+          <w:i/>
+        </w:rPr>
+        <w:t>Sidebar</w:t>
+      </w:r>
+    </w:p>
+    <w:p>
+      <w:pPr>
+        <w:pStyle w:val="SUBABIII"/>
+      </w:pPr>
+      <w:r>
+        <w:rPr>
+          <w:i/>
+        </w:rPr>
+        <w:t>Foo</w:t>
+      </w:r>
       <w:bookmarkStart w:id="0" w:name="_GoBack"/>
       <w:bookmarkEnd w:id="0"/>
-    </w:p>
+      <w:r>
+        <w:rPr>
+          <w:i/>
+        </w:rPr>
+        <w:t>ter</w:t>
+      </w:r>
+    </w:p>
+    <w:p>
+      <w:pPr>
+        <w:pStyle w:val="SUBABII"/>
+      </w:pPr>
+      <w:r>
+        <w:t>Pemilik Kosan</w:t>
+      </w:r>
+    </w:p>
+    <w:p>
+      <w:pPr>
+        <w:pStyle w:val="SUBABIII"/>
+      </w:pPr>
+      <w:r>
+        <w:t>Form Pendafataran Kosan</w:t>
+      </w:r>
+    </w:p>
+    <w:p>
+      <w:pPr>
+        <w:pStyle w:val="SUBABIII"/>
+      </w:pPr>
+      <w:r>
+        <w:t xml:space="preserve">Dashboard </w:t>
+      </w:r>
+      <w:r>
+        <w:t xml:space="preserve">Pemilik </w:t>
+      </w:r>
+      <w:r>
+        <w:t>Kosan</w:t>
+      </w:r>
+    </w:p>
+    <w:p>
+      <w:pPr>
+        <w:pStyle w:val="SUBABIII"/>
+      </w:pPr>
+      <w:r>
+        <w:t xml:space="preserve">Membuat </w:t>
+      </w:r>
+      <w:r>
+        <w:rPr>
+          <w:i/>
+        </w:rPr>
+        <w:t>Profile</w:t>
+      </w:r>
+      <w:r>
+        <w:t xml:space="preserve"> Kosan</w:t>
+      </w:r>
+    </w:p>
+    <w:p>
+      <w:pPr>
+        <w:pStyle w:val="SUBABIII"/>
+      </w:pPr>
+      <w:r>
+        <w:t>Menampilkan Usaha</w:t>
+      </w:r>
+      <w:r>
+        <w:t xml:space="preserve"> di Menu Usaha Tersedia</w:t>
+      </w:r>
+    </w:p>
+    <w:p>
+      <w:pPr>
+        <w:pStyle w:val="SUBABIII"/>
+      </w:pPr>
+      <w:r>
+        <w:t xml:space="preserve">Membuat </w:t>
+      </w:r>
+      <w:r>
+        <w:rPr>
+          <w:i/>
+        </w:rPr>
+        <w:t>Form</w:t>
+      </w:r>
+      <w:r>
+        <w:t xml:space="preserve"> </w:t>
+      </w:r>
+      <w:r>
+        <w:rPr>
+          <w:i/>
+        </w:rPr>
+        <w:t>Partnership</w:t>
+      </w:r>
+    </w:p>
+    <w:p>
+      <w:pPr>
+        <w:pStyle w:val="SUBABIII"/>
+      </w:pPr>
+      <w:r>
+        <w:t>Membuat Notifikasi</w:t>
+      </w:r>
+    </w:p>
+    <w:p>
+      <w:pPr>
+        <w:pStyle w:val="SUBABII"/>
+      </w:pPr>
+      <w:r>
+        <w:t>Partner</w:t>
+      </w:r>
+    </w:p>
+    <w:p>
+      <w:pPr>
+        <w:pStyle w:val="SUBABIII"/>
+      </w:pPr>
+      <w:r>
+        <w:t xml:space="preserve">Form Pendafataran </w:t>
+      </w:r>
+      <w:r>
+        <w:t xml:space="preserve">Usaha </w:t>
+      </w:r>
+      <w:r>
+        <w:rPr>
+          <w:i/>
+        </w:rPr>
+        <w:t>Partner</w:t>
+      </w:r>
+    </w:p>
+    <w:p>
+      <w:pPr>
+        <w:pStyle w:val="SUBABIII"/>
+      </w:pPr>
+      <w:r>
+        <w:rPr>
+          <w:i/>
+        </w:rPr>
+        <w:t>Dashboard</w:t>
+      </w:r>
+      <w:r>
+        <w:t xml:space="preserve"> </w:t>
+      </w:r>
+      <w:r>
+        <w:rPr>
+          <w:i/>
+        </w:rPr>
+        <w:t>Partner</w:t>
+      </w:r>
+    </w:p>
+    <w:p>
+      <w:pPr>
+        <w:pStyle w:val="SUBABIII"/>
+      </w:pPr>
+      <w:r>
+        <w:t xml:space="preserve">Membuat </w:t>
+      </w:r>
+      <w:r>
+        <w:rPr>
+          <w:i/>
+        </w:rPr>
+        <w:t>Profile</w:t>
+      </w:r>
+      <w:r>
+        <w:t xml:space="preserve"> </w:t>
+      </w:r>
+      <w:r>
+        <w:t xml:space="preserve">Usaha </w:t>
+      </w:r>
+      <w:r>
+        <w:rPr>
+          <w:i/>
+        </w:rPr>
+        <w:t>Partner</w:t>
+      </w:r>
+    </w:p>
+    <w:p>
+      <w:pPr>
+        <w:pStyle w:val="SUBABIII"/>
+      </w:pPr>
+      <w:r>
+        <w:t>Menampilkan Kosan di Menu Kosan Tersedia</w:t>
+      </w:r>
+    </w:p>
+    <w:p>
+      <w:pPr>
+        <w:pStyle w:val="SUBABII"/>
+      </w:pPr>
+      <w:r>
+        <w:t>Pelanggan</w:t>
+      </w:r>
+    </w:p>
+    <w:p>
+      <w:pPr>
+        <w:pStyle w:val="SUBABII"/>
+      </w:pPr>
+      <w:r>
+        <w:t>Admin</w:t>
+      </w:r>
+    </w:p>
+    <w:p/>
     <w:sectPr>
       <w:pgSz w:w="10319" w:h="14571" w:code="13"/>
-      <w:pgMar w:top="1440" w:right="1440" w:bottom="1440" w:left="1440" w:header="709" w:footer="709" w:gutter="0"/>
+      <w:pgMar w:top="1440" w:right="1440" w:bottom="1440" w:left="1440" w:header="708" w:footer="708" w:gutter="0"/>
       <w:cols w:space="708"/>
       <w:docGrid w:linePitch="360"/>
     </w:sectPr>
@@ -99,17 +512,241 @@
 <file path=word/numbering.xml><?xml version="1.0" encoding="utf-8"?>
 <w:numbering xmlns:wpc="http://schemas.microsoft.com/office/word/2010/wordprocessingCanvas" xmlns:mc="http://schemas.openxmlformats.org/markup-compatibility/2006" xmlns:o="urn:schemas-microsoft-com:office:office" xmlns:r="http://schemas.openxmlformats.org/officeDocument/2006/relationships" xmlns:m="http://schemas.openxmlformats.org/officeDocument/2006/math" xmlns:v="urn:schemas-microsoft-com:vml" xmlns:wp14="http://schemas.microsoft.com/office/word/2010/wordprocessingDrawing" xmlns:wp="http://schemas.openxmlformats.org/drawingml/2006/wordprocessingDrawing" xmlns:w10="urn:schemas-microsoft-com:office:word" xmlns:w="http://schemas.openxmlformats.org/wordprocessingml/2006/main" xmlns:w14="http://schemas.microsoft.com/office/word/2010/wordml" xmlns:wpg="http://schemas.microsoft.com/office/word/2010/wordprocessingGroup" xmlns:wpi="http://schemas.microsoft.com/office/word/2010/wordprocessingInk" xmlns:wne="http://schemas.microsoft.com/office/word/2006/wordml" xmlns:wps="http://schemas.microsoft.com/office/word/2010/wordprocessingShape" mc:Ignorable="w14 wp14">
   <w:abstractNum w:abstractNumId="0">
-    <w:nsid w:val="28B73301"/>
-    <w:multiLevelType w:val="hybridMultilevel"/>
-    <w:tmpl w:val="BC12817A"/>
-    <w:lvl w:ilvl="0" w:tplc="E7B47E6C">
+    <w:nsid w:val="4E5852F8"/>
+    <w:multiLevelType w:val="multilevel"/>
+    <w:tmpl w:val="17E2AFC4"/>
+    <w:lvl w:ilvl="0">
+      <w:start w:val="4"/>
+      <w:numFmt w:val="decimal"/>
+      <w:pStyle w:val="BAB"/>
+      <w:lvlText w:val="BAB %1"/>
+      <w:lvlJc w:val="left"/>
+      <w:pPr>
+        <w:ind w:left="567" w:firstLine="0"/>
+      </w:pPr>
+      <w:rPr>
+        <w:rFonts w:ascii="Times New Roman" w:hAnsi="Times New Roman" w:cs="Times New Roman" w:hint="default"/>
+        <w:b w:val="0"/>
+        <w:bCs w:val="0"/>
+        <w:i w:val="0"/>
+        <w:iCs w:val="0"/>
+        <w:caps w:val="0"/>
+        <w:smallCaps w:val="0"/>
+        <w:strike w:val="0"/>
+        <w:dstrike w:val="0"/>
+        <w:outline w:val="0"/>
+        <w:shadow w:val="0"/>
+        <w:emboss w:val="0"/>
+        <w:imprint w:val="0"/>
+        <w:noProof w:val="0"/>
+        <w:snapToGrid w:val="0"/>
+        <w:vanish w:val="0"/>
+        <w:color w:val="000000"/>
+        <w:spacing w:val="0"/>
+        <w:w w:val="0"/>
+        <w:kern w:val="0"/>
+        <w:position w:val="0"/>
+        <w:sz w:val="0"/>
+        <w:szCs w:val="0"/>
+        <w:u w:val="none" w:color="000000"/>
+        <w:effect w:val="none"/>
+        <w:bdr w:val="none" w:sz="0" w:space="0" w:color="000000"/>
+        <w:shd w:val="clear" w:color="000000" w:fill="000000"/>
+        <w:vertAlign w:val="baseline"/>
+        <w:em w:val="none"/>
+        <w:lang w:val="x-none" w:eastAsia="x-none" w:bidi="x-none"/>
+        <w:specVanish w:val="0"/>
+        <w14:glow w14:rad="0">
+          <w14:srgbClr w14:val="000000"/>
+        </w14:glow>
+        <w14:shadow w14:blurRad="0" w14:dist="0" w14:dir="0" w14:sx="0" w14:sy="0" w14:kx="0" w14:ky="0" w14:algn="none">
+          <w14:srgbClr w14:val="000000"/>
+        </w14:shadow>
+        <w14:reflection w14:blurRad="0" w14:stA="0" w14:stPos="0" w14:endA="0" w14:endPos="0" w14:dist="0" w14:dir="0" w14:fadeDir="0" w14:sx="0" w14:sy="0" w14:kx="0" w14:ky="0" w14:algn="none"/>
+        <w14:textOutline w14:w="0" w14:cap="rnd" w14:cmpd="sng" w14:algn="ctr">
+          <w14:noFill/>
+          <w14:prstDash w14:val="solid"/>
+          <w14:bevel/>
+        </w14:textOutline>
+        <w14:scene3d>
+          <w14:camera w14:prst="orthographicFront"/>
+          <w14:lightRig w14:rig="threePt" w14:dir="t">
+            <w14:rot w14:lat="0" w14:lon="0" w14:rev="0"/>
+          </w14:lightRig>
+        </w14:scene3d>
+        <w14:props3d w14:extrusionH="0" w14:contourW="0" w14:prstMaterial="none"/>
+        <w14:ligatures w14:val="none"/>
+        <w14:numForm w14:val="default"/>
+        <w14:numSpacing w14:val="default"/>
+        <w14:stylisticSets/>
+        <w14:cntxtAlts w14:val="0"/>
+      </w:rPr>
+    </w:lvl>
+    <w:lvl w:ilvl="1">
+      <w:start w:val="1"/>
+      <w:numFmt w:val="decimal"/>
+      <w:pStyle w:val="SUBABI"/>
+      <w:lvlText w:val="%1.%2"/>
+      <w:lvlJc w:val="left"/>
+      <w:pPr>
+        <w:ind w:left="567" w:hanging="567"/>
+      </w:pPr>
+      <w:rPr>
+        <w:rFonts w:hint="default"/>
+      </w:rPr>
+    </w:lvl>
+    <w:lvl w:ilvl="2">
       <w:start w:val="1"/>
       <w:numFmt w:val="decimal"/>
       <w:pStyle w:val="SUBABII"/>
-      <w:lvlText w:val="1.2.%1"/>
+      <w:lvlText w:val="%1.%2.%3"/>
       <w:lvlJc w:val="left"/>
       <w:pPr>
-        <w:ind w:left="720" w:hanging="360"/>
+        <w:ind w:left="567" w:firstLine="0"/>
+      </w:pPr>
+      <w:rPr>
+        <w:rFonts w:hint="default"/>
+      </w:rPr>
+    </w:lvl>
+    <w:lvl w:ilvl="3">
+      <w:start w:val="1"/>
+      <w:numFmt w:val="decimal"/>
+      <w:pStyle w:val="SUBABIII"/>
+      <w:lvlText w:val="%1.%2.%3.%4"/>
+      <w:lvlJc w:val="left"/>
+      <w:pPr>
+        <w:ind w:left="1474" w:firstLine="0"/>
+      </w:pPr>
+      <w:rPr>
+        <w:rFonts w:ascii="Times New Roman" w:hAnsi="Times New Roman" w:cs="Times New Roman" w:hint="default"/>
+        <w:b w:val="0"/>
+        <w:bCs w:val="0"/>
+        <w:i w:val="0"/>
+        <w:iCs w:val="0"/>
+        <w:caps w:val="0"/>
+        <w:smallCaps w:val="0"/>
+        <w:strike w:val="0"/>
+        <w:dstrike w:val="0"/>
+        <w:outline w:val="0"/>
+        <w:shadow w:val="0"/>
+        <w:emboss w:val="0"/>
+        <w:imprint w:val="0"/>
+        <w:noProof w:val="0"/>
+        <w:snapToGrid w:val="0"/>
+        <w:vanish w:val="0"/>
+        <w:color w:val="000000"/>
+        <w:spacing w:val="0"/>
+        <w:w w:val="0"/>
+        <w:kern w:val="0"/>
+        <w:position w:val="0"/>
+        <w:sz w:val="0"/>
+        <w:szCs w:val="0"/>
+        <w:u w:val="none" w:color="000000"/>
+        <w:effect w:val="none"/>
+        <w:bdr w:val="none" w:sz="0" w:space="0" w:color="000000"/>
+        <w:shd w:val="clear" w:color="000000" w:fill="000000"/>
+        <w:vertAlign w:val="baseline"/>
+        <w:em w:val="none"/>
+        <w:lang w:val="x-none" w:eastAsia="x-none" w:bidi="x-none"/>
+        <w:specVanish w:val="0"/>
+        <w14:glow w14:rad="0">
+          <w14:srgbClr w14:val="000000"/>
+        </w14:glow>
+        <w14:shadow w14:blurRad="0" w14:dist="0" w14:dir="0" w14:sx="0" w14:sy="0" w14:kx="0" w14:ky="0" w14:algn="none">
+          <w14:srgbClr w14:val="000000"/>
+        </w14:shadow>
+        <w14:reflection w14:blurRad="0" w14:stA="0" w14:stPos="0" w14:endA="0" w14:endPos="0" w14:dist="0" w14:dir="0" w14:fadeDir="0" w14:sx="0" w14:sy="0" w14:kx="0" w14:ky="0" w14:algn="none"/>
+        <w14:textOutline w14:w="0" w14:cap="rnd" w14:cmpd="sng" w14:algn="ctr">
+          <w14:noFill/>
+          <w14:prstDash w14:val="solid"/>
+          <w14:bevel/>
+        </w14:textOutline>
+        <w14:scene3d>
+          <w14:camera w14:prst="orthographicFront"/>
+          <w14:lightRig w14:rig="threePt" w14:dir="t">
+            <w14:rot w14:lat="0" w14:lon="0" w14:rev="0"/>
+          </w14:lightRig>
+        </w14:scene3d>
+        <w14:props3d w14:extrusionH="0" w14:contourW="0" w14:prstMaterial="none"/>
+        <w14:ligatures w14:val="none"/>
+        <w14:numForm w14:val="default"/>
+        <w14:numSpacing w14:val="default"/>
+        <w14:stylisticSets/>
+        <w14:cntxtAlts w14:val="0"/>
+      </w:rPr>
+    </w:lvl>
+    <w:lvl w:ilvl="4">
+      <w:start w:val="1"/>
+      <w:numFmt w:val="decimal"/>
+      <w:lvlText w:val="%1.%2.%3.%4.%5."/>
+      <w:lvlJc w:val="left"/>
+      <w:pPr>
+        <w:ind w:left="2232" w:hanging="792"/>
+      </w:pPr>
+      <w:rPr>
+        <w:rFonts w:hint="default"/>
+      </w:rPr>
+    </w:lvl>
+    <w:lvl w:ilvl="5">
+      <w:start w:val="1"/>
+      <w:numFmt w:val="decimal"/>
+      <w:lvlText w:val="%1.%2.%3.%4.%5.%6."/>
+      <w:lvlJc w:val="left"/>
+      <w:pPr>
+        <w:ind w:left="2736" w:hanging="936"/>
+      </w:pPr>
+      <w:rPr>
+        <w:rFonts w:hint="default"/>
+      </w:rPr>
+    </w:lvl>
+    <w:lvl w:ilvl="6">
+      <w:start w:val="1"/>
+      <w:numFmt w:val="decimal"/>
+      <w:lvlText w:val="%1.%2.%3.%4.%5.%6.%7."/>
+      <w:lvlJc w:val="left"/>
+      <w:pPr>
+        <w:ind w:left="3240" w:hanging="1080"/>
+      </w:pPr>
+      <w:rPr>
+        <w:rFonts w:hint="default"/>
+      </w:rPr>
+    </w:lvl>
+    <w:lvl w:ilvl="7">
+      <w:start w:val="1"/>
+      <w:numFmt w:val="decimal"/>
+      <w:lvlText w:val="%1.%2.%3.%4.%5.%6.%7.%8."/>
+      <w:lvlJc w:val="left"/>
+      <w:pPr>
+        <w:ind w:left="3744" w:hanging="1224"/>
+      </w:pPr>
+      <w:rPr>
+        <w:rFonts w:hint="default"/>
+      </w:rPr>
+    </w:lvl>
+    <w:lvl w:ilvl="8">
+      <w:start w:val="1"/>
+      <w:numFmt w:val="decimal"/>
+      <w:lvlText w:val="%1.%2.%3.%4.%5.%6.%7.%8.%9."/>
+      <w:lvlJc w:val="left"/>
+      <w:pPr>
+        <w:ind w:left="4320" w:hanging="1440"/>
+      </w:pPr>
+      <w:rPr>
+        <w:rFonts w:hint="default"/>
+      </w:rPr>
+    </w:lvl>
+  </w:abstractNum>
+  <w:abstractNum w:abstractNumId="1">
+    <w:nsid w:val="6ED53D05"/>
+    <w:multiLevelType w:val="hybridMultilevel"/>
+    <w:tmpl w:val="7CCAD564"/>
+    <w:lvl w:ilvl="0" w:tplc="B53C2C4A">
+      <w:start w:val="1"/>
+      <w:numFmt w:val="decimal"/>
+      <w:lvlText w:val="%1."/>
+      <w:lvlJc w:val="left"/>
+      <w:pPr>
+        <w:ind w:left="927" w:hanging="360"/>
       </w:pPr>
       <w:rPr>
         <w:rFonts w:hint="default"/>
@@ -121,7 +758,7 @@
       <w:lvlText w:val="%2."/>
       <w:lvlJc w:val="left"/>
       <w:pPr>
-        <w:ind w:left="1440" w:hanging="360"/>
+        <w:ind w:left="1647" w:hanging="360"/>
       </w:pPr>
     </w:lvl>
     <w:lvl w:ilvl="2" w:tplc="0421001B" w:tentative="1">
@@ -130,7 +767,7 @@
       <w:lvlText w:val="%3."/>
       <w:lvlJc w:val="right"/>
       <w:pPr>
-        <w:ind w:left="2160" w:hanging="180"/>
+        <w:ind w:left="2367" w:hanging="180"/>
       </w:pPr>
     </w:lvl>
     <w:lvl w:ilvl="3" w:tplc="0421000F" w:tentative="1">
@@ -139,7 +776,7 @@
       <w:lvlText w:val="%4."/>
       <w:lvlJc w:val="left"/>
       <w:pPr>
-        <w:ind w:left="2880" w:hanging="360"/>
+        <w:ind w:left="3087" w:hanging="360"/>
       </w:pPr>
     </w:lvl>
     <w:lvl w:ilvl="4" w:tplc="04210019" w:tentative="1">
@@ -148,7 +785,7 @@
       <w:lvlText w:val="%5."/>
       <w:lvlJc w:val="left"/>
       <w:pPr>
-        <w:ind w:left="3600" w:hanging="360"/>
+        <w:ind w:left="3807" w:hanging="360"/>
       </w:pPr>
     </w:lvl>
     <w:lvl w:ilvl="5" w:tplc="0421001B" w:tentative="1">
@@ -157,7 +794,7 @@
       <w:lvlText w:val="%6."/>
       <w:lvlJc w:val="right"/>
       <w:pPr>
-        <w:ind w:left="4320" w:hanging="180"/>
+        <w:ind w:left="4527" w:hanging="180"/>
       </w:pPr>
     </w:lvl>
     <w:lvl w:ilvl="6" w:tplc="0421000F" w:tentative="1">
@@ -166,7 +803,7 @@
       <w:lvlText w:val="%7."/>
       <w:lvlJc w:val="left"/>
       <w:pPr>
-        <w:ind w:left="5040" w:hanging="360"/>
+        <w:ind w:left="5247" w:hanging="360"/>
       </w:pPr>
     </w:lvl>
     <w:lvl w:ilvl="7" w:tplc="04210019" w:tentative="1">
@@ -175,7 +812,7 @@
       <w:lvlText w:val="%8."/>
       <w:lvlJc w:val="left"/>
       <w:pPr>
-        <w:ind w:left="5760" w:hanging="360"/>
+        <w:ind w:left="5967" w:hanging="360"/>
       </w:pPr>
     </w:lvl>
     <w:lvl w:ilvl="8" w:tplc="0421001B" w:tentative="1">
@@ -184,247 +821,27 @@
       <w:lvlText w:val="%9."/>
       <w:lvlJc w:val="right"/>
       <w:pPr>
-        <w:ind w:left="6480" w:hanging="180"/>
-      </w:pPr>
-    </w:lvl>
-  </w:abstractNum>
-  <w:abstractNum w:abstractNumId="1">
-    <w:nsid w:val="57DB2499"/>
-    <w:multiLevelType w:val="multilevel"/>
-    <w:tmpl w:val="41F483E2"/>
-    <w:lvl w:ilvl="0">
-      <w:start w:val="1"/>
-      <w:numFmt w:val="decimal"/>
-      <w:lvlText w:val="%1"/>
-      <w:lvlJc w:val="left"/>
-      <w:pPr>
-        <w:ind w:left="360" w:hanging="360"/>
-      </w:pPr>
-      <w:rPr>
-        <w:rFonts w:hint="default"/>
-      </w:rPr>
-    </w:lvl>
-    <w:lvl w:ilvl="1">
-      <w:start w:val="1"/>
-      <w:numFmt w:val="decimal"/>
-      <w:pStyle w:val="SUBABI"/>
-      <w:lvlText w:val="%1.%2"/>
-      <w:lvlJc w:val="left"/>
-      <w:pPr>
-        <w:ind w:left="786" w:hanging="360"/>
-      </w:pPr>
-      <w:rPr>
-        <w:rFonts w:hint="default"/>
-      </w:rPr>
-    </w:lvl>
-    <w:lvl w:ilvl="2">
-      <w:start w:val="1"/>
-      <w:numFmt w:val="decimal"/>
-      <w:lvlText w:val="%1.%2.%3"/>
-      <w:lvlJc w:val="left"/>
-      <w:pPr>
-        <w:ind w:left="1572" w:hanging="720"/>
-      </w:pPr>
-      <w:rPr>
-        <w:rFonts w:hint="default"/>
-      </w:rPr>
-    </w:lvl>
-    <w:lvl w:ilvl="3">
-      <w:start w:val="1"/>
-      <w:numFmt w:val="decimal"/>
-      <w:lvlText w:val="%1.%2.%3.%4"/>
-      <w:lvlJc w:val="left"/>
-      <w:pPr>
-        <w:ind w:left="1998" w:hanging="720"/>
-      </w:pPr>
-      <w:rPr>
-        <w:rFonts w:hint="default"/>
-      </w:rPr>
-    </w:lvl>
-    <w:lvl w:ilvl="4">
-      <w:start w:val="1"/>
-      <w:numFmt w:val="decimal"/>
-      <w:lvlText w:val="%1.%2.%3.%4.%5"/>
-      <w:lvlJc w:val="left"/>
-      <w:pPr>
-        <w:ind w:left="2784" w:hanging="1080"/>
-      </w:pPr>
-      <w:rPr>
-        <w:rFonts w:hint="default"/>
-      </w:rPr>
-    </w:lvl>
-    <w:lvl w:ilvl="5">
-      <w:start w:val="1"/>
-      <w:numFmt w:val="decimal"/>
-      <w:lvlText w:val="%1.%2.%3.%4.%5.%6"/>
-      <w:lvlJc w:val="left"/>
-      <w:pPr>
-        <w:ind w:left="3210" w:hanging="1080"/>
-      </w:pPr>
-      <w:rPr>
-        <w:rFonts w:hint="default"/>
-      </w:rPr>
-    </w:lvl>
-    <w:lvl w:ilvl="6">
-      <w:start w:val="1"/>
-      <w:numFmt w:val="decimal"/>
-      <w:lvlText w:val="%1.%2.%3.%4.%5.%6.%7"/>
-      <w:lvlJc w:val="left"/>
-      <w:pPr>
-        <w:ind w:left="3996" w:hanging="1440"/>
-      </w:pPr>
-      <w:rPr>
-        <w:rFonts w:hint="default"/>
-      </w:rPr>
-    </w:lvl>
-    <w:lvl w:ilvl="7">
-      <w:start w:val="1"/>
-      <w:numFmt w:val="decimal"/>
-      <w:lvlText w:val="%1.%2.%3.%4.%5.%6.%7.%8"/>
-      <w:lvlJc w:val="left"/>
-      <w:pPr>
-        <w:ind w:left="4422" w:hanging="1440"/>
-      </w:pPr>
-      <w:rPr>
-        <w:rFonts w:hint="default"/>
-      </w:rPr>
-    </w:lvl>
-    <w:lvl w:ilvl="8">
-      <w:start w:val="1"/>
-      <w:numFmt w:val="decimal"/>
-      <w:lvlText w:val="%1.%2.%3.%4.%5.%6.%7.%8.%9"/>
-      <w:lvlJc w:val="left"/>
-      <w:pPr>
-        <w:ind w:left="4848" w:hanging="1440"/>
-      </w:pPr>
-      <w:rPr>
-        <w:rFonts w:hint="default"/>
-      </w:rPr>
-    </w:lvl>
-  </w:abstractNum>
-  <w:abstractNum w:abstractNumId="2">
-    <w:nsid w:val="5CB95E1A"/>
-    <w:multiLevelType w:val="multilevel"/>
-    <w:tmpl w:val="1A5A539C"/>
-    <w:lvl w:ilvl="0">
-      <w:start w:val="3"/>
-      <w:numFmt w:val="decimal"/>
-      <w:lvlText w:val="%1"/>
-      <w:lvlJc w:val="left"/>
-      <w:pPr>
-        <w:ind w:left="360" w:hanging="360"/>
-      </w:pPr>
-      <w:rPr>
-        <w:rFonts w:hint="default"/>
-      </w:rPr>
-    </w:lvl>
-    <w:lvl w:ilvl="1">
-      <w:start w:val="1"/>
-      <w:numFmt w:val="decimal"/>
-      <w:lvlText w:val="%1.%2"/>
-      <w:lvlJc w:val="left"/>
-      <w:pPr>
-        <w:ind w:left="720" w:hanging="360"/>
-      </w:pPr>
-      <w:rPr>
-        <w:rFonts w:hint="default"/>
-        <w:sz w:val="24"/>
-        <w:szCs w:val="24"/>
-      </w:rPr>
-    </w:lvl>
-    <w:lvl w:ilvl="2">
-      <w:start w:val="1"/>
-      <w:numFmt w:val="decimal"/>
-      <w:lvlText w:val="%1.%2.%3"/>
-      <w:lvlJc w:val="left"/>
-      <w:pPr>
-        <w:ind w:left="1440" w:hanging="720"/>
-      </w:pPr>
-      <w:rPr>
-        <w:rFonts w:hint="default"/>
-      </w:rPr>
-    </w:lvl>
-    <w:lvl w:ilvl="3">
-      <w:start w:val="1"/>
-      <w:numFmt w:val="decimal"/>
-      <w:lvlText w:val="%1.%2.%3.%4"/>
-      <w:lvlJc w:val="left"/>
-      <w:pPr>
-        <w:ind w:left="1800" w:hanging="720"/>
-      </w:pPr>
-      <w:rPr>
-        <w:rFonts w:hint="default"/>
-      </w:rPr>
-    </w:lvl>
-    <w:lvl w:ilvl="4">
-      <w:start w:val="1"/>
-      <w:numFmt w:val="decimal"/>
-      <w:lvlText w:val="%1.%2.%3.%4.%5"/>
-      <w:lvlJc w:val="left"/>
-      <w:pPr>
-        <w:ind w:left="2520" w:hanging="1080"/>
-      </w:pPr>
-      <w:rPr>
-        <w:rFonts w:hint="default"/>
-      </w:rPr>
-    </w:lvl>
-    <w:lvl w:ilvl="5">
-      <w:start w:val="1"/>
-      <w:numFmt w:val="decimal"/>
-      <w:lvlText w:val="%1.%2.%3.%4.%5.%6"/>
-      <w:lvlJc w:val="left"/>
-      <w:pPr>
-        <w:ind w:left="2880" w:hanging="1080"/>
-      </w:pPr>
-      <w:rPr>
-        <w:rFonts w:hint="default"/>
-      </w:rPr>
-    </w:lvl>
-    <w:lvl w:ilvl="6">
-      <w:start w:val="1"/>
-      <w:numFmt w:val="decimal"/>
-      <w:lvlText w:val="%1.%2.%3.%4.%5.%6.%7"/>
-      <w:lvlJc w:val="left"/>
-      <w:pPr>
-        <w:ind w:left="3600" w:hanging="1440"/>
-      </w:pPr>
-      <w:rPr>
-        <w:rFonts w:hint="default"/>
-      </w:rPr>
-    </w:lvl>
-    <w:lvl w:ilvl="7">
-      <w:start w:val="1"/>
-      <w:numFmt w:val="decimal"/>
-      <w:lvlText w:val="%1.%2.%3.%4.%5.%6.%7.%8"/>
-      <w:lvlJc w:val="left"/>
-      <w:pPr>
-        <w:ind w:left="3960" w:hanging="1440"/>
-      </w:pPr>
-      <w:rPr>
-        <w:rFonts w:hint="default"/>
-      </w:rPr>
-    </w:lvl>
-    <w:lvl w:ilvl="8">
-      <w:start w:val="1"/>
-      <w:numFmt w:val="decimal"/>
-      <w:lvlText w:val="%1.%2.%3.%4.%5.%6.%7.%8.%9"/>
-      <w:lvlJc w:val="left"/>
-      <w:pPr>
-        <w:ind w:left="4680" w:hanging="1800"/>
-      </w:pPr>
-      <w:rPr>
-        <w:rFonts w:hint="default"/>
-      </w:rPr>
+        <w:ind w:left="6687" w:hanging="180"/>
+      </w:pPr>
     </w:lvl>
   </w:abstractNum>
   <w:num w:numId="1">
-    <w:abstractNumId w:val="1"/>
+    <w:abstractNumId w:val="0"/>
   </w:num>
   <w:num w:numId="2">
     <w:abstractNumId w:val="0"/>
   </w:num>
   <w:num w:numId="3">
-    <w:abstractNumId w:val="2"/>
+    <w:abstractNumId w:val="0"/>
+  </w:num>
+  <w:num w:numId="4">
+    <w:abstractNumId w:val="0"/>
+  </w:num>
+  <w:num w:numId="5">
+    <w:abstractNumId w:val="1"/>
+  </w:num>
+  <w:num w:numId="6">
+    <w:abstractNumId w:val="0"/>
   </w:num>
 </w:numbering>
 </file>
@@ -588,6 +1005,110 @@
   <w:style w:type="paragraph" w:default="1" w:styleId="Normal">
     <w:name w:val="Normal"/>
     <w:qFormat/>
+    <w:rsid w:val="001C5E4A"/>
+    <w:pPr>
+      <w:spacing w:after="0" w:line="360" w:lineRule="auto"/>
+      <w:jc w:val="both"/>
+    </w:pPr>
+    <w:rPr>
+      <w:rFonts w:ascii="Times New Roman" w:hAnsi="Times New Roman"/>
+    </w:rPr>
+  </w:style>
+  <w:style w:type="paragraph" w:styleId="Heading1">
+    <w:name w:val="heading 1"/>
+    <w:basedOn w:val="Normal"/>
+    <w:next w:val="Normal"/>
+    <w:link w:val="Heading1Char"/>
+    <w:uiPriority w:val="9"/>
+    <w:qFormat/>
+    <w:rsid w:val="001C5E4A"/>
+    <w:pPr>
+      <w:keepNext/>
+      <w:keepLines/>
+      <w:spacing w:before="480"/>
+      <w:outlineLvl w:val="0"/>
+    </w:pPr>
+    <w:rPr>
+      <w:rFonts w:asciiTheme="majorHAnsi" w:eastAsiaTheme="majorEastAsia" w:hAnsiTheme="majorHAnsi" w:cstheme="majorBidi"/>
+      <w:b/>
+      <w:bCs/>
+      <w:color w:val="365F91" w:themeColor="accent1" w:themeShade="BF"/>
+      <w:sz w:val="28"/>
+      <w:szCs w:val="28"/>
+    </w:rPr>
+  </w:style>
+  <w:style w:type="paragraph" w:styleId="Heading2">
+    <w:name w:val="heading 2"/>
+    <w:basedOn w:val="Normal"/>
+    <w:next w:val="Normal"/>
+    <w:link w:val="Heading2Char"/>
+    <w:uiPriority w:val="9"/>
+    <w:semiHidden/>
+    <w:unhideWhenUsed/>
+    <w:qFormat/>
+    <w:rsid w:val="001C5E4A"/>
+    <w:pPr>
+      <w:keepNext/>
+      <w:keepLines/>
+      <w:spacing w:before="200"/>
+      <w:outlineLvl w:val="1"/>
+    </w:pPr>
+    <w:rPr>
+      <w:rFonts w:asciiTheme="majorHAnsi" w:eastAsiaTheme="majorEastAsia" w:hAnsiTheme="majorHAnsi" w:cstheme="majorBidi"/>
+      <w:b/>
+      <w:bCs/>
+      <w:color w:val="4F81BD" w:themeColor="accent1"/>
+      <w:sz w:val="26"/>
+      <w:szCs w:val="26"/>
+    </w:rPr>
+  </w:style>
+  <w:style w:type="paragraph" w:styleId="Heading3">
+    <w:name w:val="heading 3"/>
+    <w:basedOn w:val="Normal"/>
+    <w:next w:val="Normal"/>
+    <w:link w:val="Heading3Char"/>
+    <w:uiPriority w:val="9"/>
+    <w:semiHidden/>
+    <w:unhideWhenUsed/>
+    <w:qFormat/>
+    <w:rsid w:val="001C5E4A"/>
+    <w:pPr>
+      <w:keepNext/>
+      <w:keepLines/>
+      <w:spacing w:before="200"/>
+      <w:outlineLvl w:val="2"/>
+    </w:pPr>
+    <w:rPr>
+      <w:rFonts w:asciiTheme="majorHAnsi" w:eastAsiaTheme="majorEastAsia" w:hAnsiTheme="majorHAnsi" w:cstheme="majorBidi"/>
+      <w:b/>
+      <w:bCs/>
+      <w:color w:val="4F81BD" w:themeColor="accent1"/>
+    </w:rPr>
+  </w:style>
+  <w:style w:type="paragraph" w:styleId="Heading4">
+    <w:name w:val="heading 4"/>
+    <w:basedOn w:val="Normal"/>
+    <w:next w:val="Normal"/>
+    <w:link w:val="Heading4Char"/>
+    <w:uiPriority w:val="9"/>
+    <w:semiHidden/>
+    <w:unhideWhenUsed/>
+    <w:qFormat/>
+    <w:rsid w:val="001C5E4A"/>
+    <w:pPr>
+      <w:keepNext/>
+      <w:keepLines/>
+      <w:spacing w:before="200"/>
+      <w:outlineLvl w:val="3"/>
+    </w:pPr>
+    <w:rPr>
+      <w:rFonts w:asciiTheme="majorHAnsi" w:eastAsiaTheme="majorEastAsia" w:hAnsiTheme="majorHAnsi" w:cstheme="majorBidi"/>
+      <w:b/>
+      <w:bCs/>
+      <w:i/>
+      <w:iCs/>
+      <w:color w:val="4F81BD" w:themeColor="accent1"/>
+    </w:rPr>
   </w:style>
   <w:style w:type="character" w:default="1" w:styleId="DefaultParagraphFont">
     <w:name w:val="Default Paragraph Font"/>
@@ -618,80 +1139,153 @@
   </w:style>
   <w:style w:type="paragraph" w:customStyle="1" w:styleId="BAB">
     <w:name w:val="BAB"/>
-    <w:basedOn w:val="Normal"/>
+    <w:basedOn w:val="Heading1"/>
+    <w:autoRedefine/>
     <w:qFormat/>
-    <w:rsid w:val="00102583"/>
+    <w:rsid w:val="001C5E4A"/>
     <w:pPr>
-      <w:spacing w:after="0" w:line="360" w:lineRule="auto"/>
+      <w:numPr>
+        <w:numId w:val="6"/>
+      </w:numPr>
+      <w:spacing w:before="0"/>
       <w:jc w:val="center"/>
-      <w:outlineLvl w:val="0"/>
     </w:pPr>
     <w:rPr>
       <w:rFonts w:ascii="Times New Roman" w:hAnsi="Times New Roman" w:cs="Times New Roman"/>
+      <w:color w:val="auto"/>
+      <w:szCs w:val="24"/>
+    </w:rPr>
+  </w:style>
+  <w:style w:type="character" w:customStyle="1" w:styleId="Heading1Char">
+    <w:name w:val="Heading 1 Char"/>
+    <w:basedOn w:val="DefaultParagraphFont"/>
+    <w:link w:val="Heading1"/>
+    <w:uiPriority w:val="9"/>
+    <w:rsid w:val="001C5E4A"/>
+    <w:rPr>
+      <w:rFonts w:asciiTheme="majorHAnsi" w:eastAsiaTheme="majorEastAsia" w:hAnsiTheme="majorHAnsi" w:cstheme="majorBidi"/>
       <w:b/>
-      <w:sz w:val="24"/>
-      <w:szCs w:val="24"/>
+      <w:bCs/>
+      <w:color w:val="365F91" w:themeColor="accent1" w:themeShade="BF"/>
+      <w:sz w:val="28"/>
+      <w:szCs w:val="28"/>
     </w:rPr>
   </w:style>
   <w:style w:type="paragraph" w:customStyle="1" w:styleId="SUBABI">
     <w:name w:val="SUBAB I"/>
-    <w:basedOn w:val="ListParagraph"/>
+    <w:basedOn w:val="Heading2"/>
     <w:autoRedefine/>
     <w:qFormat/>
-    <w:rsid w:val="00102583"/>
+    <w:rsid w:val="001C5E4A"/>
     <w:pPr>
       <w:numPr>
         <w:ilvl w:val="1"/>
-        <w:numId w:val="1"/>
+        <w:numId w:val="6"/>
       </w:numPr>
-      <w:spacing w:after="0" w:line="360" w:lineRule="auto"/>
-      <w:outlineLvl w:val="1"/>
+      <w:spacing w:before="0"/>
     </w:pPr>
     <w:rPr>
       <w:rFonts w:ascii="Times New Roman" w:hAnsi="Times New Roman" w:cs="Times New Roman"/>
-      <w:b/>
+      <w:color w:val="auto"/>
       <w:sz w:val="24"/>
       <w:szCs w:val="24"/>
+    </w:rPr>
+  </w:style>
+  <w:style w:type="character" w:customStyle="1" w:styleId="Heading2Char">
+    <w:name w:val="Heading 2 Char"/>
+    <w:basedOn w:val="DefaultParagraphFont"/>
+    <w:link w:val="Heading2"/>
+    <w:uiPriority w:val="9"/>
+    <w:semiHidden/>
+    <w:rsid w:val="001C5E4A"/>
+    <w:rPr>
+      <w:rFonts w:asciiTheme="majorHAnsi" w:eastAsiaTheme="majorEastAsia" w:hAnsiTheme="majorHAnsi" w:cstheme="majorBidi"/>
+      <w:b/>
+      <w:bCs/>
+      <w:color w:val="4F81BD" w:themeColor="accent1"/>
+      <w:sz w:val="26"/>
+      <w:szCs w:val="26"/>
+    </w:rPr>
+  </w:style>
+  <w:style w:type="paragraph" w:customStyle="1" w:styleId="SUBABII">
+    <w:name w:val="SUBAB II"/>
+    <w:basedOn w:val="Heading3"/>
+    <w:next w:val="SUBABI"/>
+    <w:autoRedefine/>
+    <w:qFormat/>
+    <w:rsid w:val="00CE306A"/>
+    <w:pPr>
+      <w:keepNext w:val="0"/>
+      <w:numPr>
+        <w:ilvl w:val="2"/>
+        <w:numId w:val="6"/>
+      </w:numPr>
+      <w:spacing w:before="0"/>
+    </w:pPr>
+    <w:rPr>
+      <w:color w:val="auto"/>
+    </w:rPr>
+  </w:style>
+  <w:style w:type="character" w:customStyle="1" w:styleId="Heading3Char">
+    <w:name w:val="Heading 3 Char"/>
+    <w:basedOn w:val="DefaultParagraphFont"/>
+    <w:link w:val="Heading3"/>
+    <w:uiPriority w:val="9"/>
+    <w:semiHidden/>
+    <w:rsid w:val="001C5E4A"/>
+    <w:rPr>
+      <w:rFonts w:asciiTheme="majorHAnsi" w:eastAsiaTheme="majorEastAsia" w:hAnsiTheme="majorHAnsi" w:cstheme="majorBidi"/>
+      <w:b/>
+      <w:bCs/>
+      <w:color w:val="4F81BD" w:themeColor="accent1"/>
+    </w:rPr>
+  </w:style>
+  <w:style w:type="paragraph" w:customStyle="1" w:styleId="SUBABIII">
+    <w:name w:val="SUBAB III"/>
+    <w:basedOn w:val="Heading4"/>
+    <w:next w:val="Heading4"/>
+    <w:autoRedefine/>
+    <w:qFormat/>
+    <w:rsid w:val="001C7501"/>
+    <w:pPr>
+      <w:numPr>
+        <w:ilvl w:val="3"/>
+        <w:numId w:val="6"/>
+      </w:numPr>
+      <w:spacing w:before="0"/>
+    </w:pPr>
+    <w:rPr>
+      <w:rFonts w:ascii="Times New Roman" w:hAnsi="Times New Roman"/>
+      <w:i w:val="0"/>
+      <w:color w:val="auto"/>
+    </w:rPr>
+  </w:style>
+  <w:style w:type="character" w:customStyle="1" w:styleId="Heading4Char">
+    <w:name w:val="Heading 4 Char"/>
+    <w:basedOn w:val="DefaultParagraphFont"/>
+    <w:link w:val="Heading4"/>
+    <w:uiPriority w:val="9"/>
+    <w:semiHidden/>
+    <w:rsid w:val="001C5E4A"/>
+    <w:rPr>
+      <w:rFonts w:asciiTheme="majorHAnsi" w:eastAsiaTheme="majorEastAsia" w:hAnsiTheme="majorHAnsi" w:cstheme="majorBidi"/>
+      <w:b/>
+      <w:bCs/>
+      <w:i/>
+      <w:iCs/>
+      <w:color w:val="4F81BD" w:themeColor="accent1"/>
     </w:rPr>
   </w:style>
   <w:style w:type="paragraph" w:styleId="ListParagraph">
     <w:name w:val="List Paragraph"/>
     <w:basedOn w:val="Normal"/>
-    <w:link w:val="ListParagraphChar"/>
     <w:uiPriority w:val="34"/>
     <w:qFormat/>
-    <w:rsid w:val="00102583"/>
+    <w:rsid w:val="00913608"/>
     <w:pPr>
       <w:ind w:left="720"/>
       <w:contextualSpacing/>
     </w:pPr>
-  </w:style>
-  <w:style w:type="paragraph" w:customStyle="1" w:styleId="SUBABII">
-    <w:name w:val="SUBAB II"/>
-    <w:basedOn w:val="ListParagraph"/>
-    <w:qFormat/>
-    <w:rsid w:val="00102583"/>
-    <w:pPr>
-      <w:numPr>
-        <w:numId w:val="2"/>
-      </w:numPr>
-      <w:spacing w:after="0" w:line="360" w:lineRule="auto"/>
-      <w:outlineLvl w:val="2"/>
-    </w:pPr>
-    <w:rPr>
-      <w:rFonts w:ascii="Times New Roman" w:hAnsi="Times New Roman" w:cs="Times New Roman"/>
-      <w:b/>
-      <w:sz w:val="24"/>
-      <w:szCs w:val="24"/>
-    </w:rPr>
-  </w:style>
-  <w:style w:type="character" w:customStyle="1" w:styleId="ListParagraphChar">
-    <w:name w:val="List Paragraph Char"/>
-    <w:basedOn w:val="DefaultParagraphFont"/>
-    <w:link w:val="ListParagraph"/>
-    <w:uiPriority w:val="34"/>
-    <w:qFormat/>
-    <w:rsid w:val="00C03342"/>
   </w:style>
 </w:styles>
 </file>
@@ -855,6 +1449,110 @@
   <w:style w:type="paragraph" w:default="1" w:styleId="Normal">
     <w:name w:val="Normal"/>
     <w:qFormat/>
+    <w:rsid w:val="001C5E4A"/>
+    <w:pPr>
+      <w:spacing w:after="0" w:line="360" w:lineRule="auto"/>
+      <w:jc w:val="both"/>
+    </w:pPr>
+    <w:rPr>
+      <w:rFonts w:ascii="Times New Roman" w:hAnsi="Times New Roman"/>
+    </w:rPr>
+  </w:style>
+  <w:style w:type="paragraph" w:styleId="Heading1">
+    <w:name w:val="heading 1"/>
+    <w:basedOn w:val="Normal"/>
+    <w:next w:val="Normal"/>
+    <w:link w:val="Heading1Char"/>
+    <w:uiPriority w:val="9"/>
+    <w:qFormat/>
+    <w:rsid w:val="001C5E4A"/>
+    <w:pPr>
+      <w:keepNext/>
+      <w:keepLines/>
+      <w:spacing w:before="480"/>
+      <w:outlineLvl w:val="0"/>
+    </w:pPr>
+    <w:rPr>
+      <w:rFonts w:asciiTheme="majorHAnsi" w:eastAsiaTheme="majorEastAsia" w:hAnsiTheme="majorHAnsi" w:cstheme="majorBidi"/>
+      <w:b/>
+      <w:bCs/>
+      <w:color w:val="365F91" w:themeColor="accent1" w:themeShade="BF"/>
+      <w:sz w:val="28"/>
+      <w:szCs w:val="28"/>
+    </w:rPr>
+  </w:style>
+  <w:style w:type="paragraph" w:styleId="Heading2">
+    <w:name w:val="heading 2"/>
+    <w:basedOn w:val="Normal"/>
+    <w:next w:val="Normal"/>
+    <w:link w:val="Heading2Char"/>
+    <w:uiPriority w:val="9"/>
+    <w:semiHidden/>
+    <w:unhideWhenUsed/>
+    <w:qFormat/>
+    <w:rsid w:val="001C5E4A"/>
+    <w:pPr>
+      <w:keepNext/>
+      <w:keepLines/>
+      <w:spacing w:before="200"/>
+      <w:outlineLvl w:val="1"/>
+    </w:pPr>
+    <w:rPr>
+      <w:rFonts w:asciiTheme="majorHAnsi" w:eastAsiaTheme="majorEastAsia" w:hAnsiTheme="majorHAnsi" w:cstheme="majorBidi"/>
+      <w:b/>
+      <w:bCs/>
+      <w:color w:val="4F81BD" w:themeColor="accent1"/>
+      <w:sz w:val="26"/>
+      <w:szCs w:val="26"/>
+    </w:rPr>
+  </w:style>
+  <w:style w:type="paragraph" w:styleId="Heading3">
+    <w:name w:val="heading 3"/>
+    <w:basedOn w:val="Normal"/>
+    <w:next w:val="Normal"/>
+    <w:link w:val="Heading3Char"/>
+    <w:uiPriority w:val="9"/>
+    <w:semiHidden/>
+    <w:unhideWhenUsed/>
+    <w:qFormat/>
+    <w:rsid w:val="001C5E4A"/>
+    <w:pPr>
+      <w:keepNext/>
+      <w:keepLines/>
+      <w:spacing w:before="200"/>
+      <w:outlineLvl w:val="2"/>
+    </w:pPr>
+    <w:rPr>
+      <w:rFonts w:asciiTheme="majorHAnsi" w:eastAsiaTheme="majorEastAsia" w:hAnsiTheme="majorHAnsi" w:cstheme="majorBidi"/>
+      <w:b/>
+      <w:bCs/>
+      <w:color w:val="4F81BD" w:themeColor="accent1"/>
+    </w:rPr>
+  </w:style>
+  <w:style w:type="paragraph" w:styleId="Heading4">
+    <w:name w:val="heading 4"/>
+    <w:basedOn w:val="Normal"/>
+    <w:next w:val="Normal"/>
+    <w:link w:val="Heading4Char"/>
+    <w:uiPriority w:val="9"/>
+    <w:semiHidden/>
+    <w:unhideWhenUsed/>
+    <w:qFormat/>
+    <w:rsid w:val="001C5E4A"/>
+    <w:pPr>
+      <w:keepNext/>
+      <w:keepLines/>
+      <w:spacing w:before="200"/>
+      <w:outlineLvl w:val="3"/>
+    </w:pPr>
+    <w:rPr>
+      <w:rFonts w:asciiTheme="majorHAnsi" w:eastAsiaTheme="majorEastAsia" w:hAnsiTheme="majorHAnsi" w:cstheme="majorBidi"/>
+      <w:b/>
+      <w:bCs/>
+      <w:i/>
+      <w:iCs/>
+      <w:color w:val="4F81BD" w:themeColor="accent1"/>
+    </w:rPr>
   </w:style>
   <w:style w:type="character" w:default="1" w:styleId="DefaultParagraphFont">
     <w:name w:val="Default Paragraph Font"/>
@@ -885,80 +1583,153 @@
   </w:style>
   <w:style w:type="paragraph" w:customStyle="1" w:styleId="BAB">
     <w:name w:val="BAB"/>
-    <w:basedOn w:val="Normal"/>
+    <w:basedOn w:val="Heading1"/>
+    <w:autoRedefine/>
     <w:qFormat/>
-    <w:rsid w:val="00102583"/>
+    <w:rsid w:val="001C5E4A"/>
     <w:pPr>
-      <w:spacing w:after="0" w:line="360" w:lineRule="auto"/>
+      <w:numPr>
+        <w:numId w:val="6"/>
+      </w:numPr>
+      <w:spacing w:before="0"/>
       <w:jc w:val="center"/>
-      <w:outlineLvl w:val="0"/>
     </w:pPr>
     <w:rPr>
       <w:rFonts w:ascii="Times New Roman" w:hAnsi="Times New Roman" w:cs="Times New Roman"/>
+      <w:color w:val="auto"/>
+      <w:szCs w:val="24"/>
+    </w:rPr>
+  </w:style>
+  <w:style w:type="character" w:customStyle="1" w:styleId="Heading1Char">
+    <w:name w:val="Heading 1 Char"/>
+    <w:basedOn w:val="DefaultParagraphFont"/>
+    <w:link w:val="Heading1"/>
+    <w:uiPriority w:val="9"/>
+    <w:rsid w:val="001C5E4A"/>
+    <w:rPr>
+      <w:rFonts w:asciiTheme="majorHAnsi" w:eastAsiaTheme="majorEastAsia" w:hAnsiTheme="majorHAnsi" w:cstheme="majorBidi"/>
       <w:b/>
-      <w:sz w:val="24"/>
-      <w:szCs w:val="24"/>
+      <w:bCs/>
+      <w:color w:val="365F91" w:themeColor="accent1" w:themeShade="BF"/>
+      <w:sz w:val="28"/>
+      <w:szCs w:val="28"/>
     </w:rPr>
   </w:style>
   <w:style w:type="paragraph" w:customStyle="1" w:styleId="SUBABI">
     <w:name w:val="SUBAB I"/>
-    <w:basedOn w:val="ListParagraph"/>
+    <w:basedOn w:val="Heading2"/>
     <w:autoRedefine/>
     <w:qFormat/>
-    <w:rsid w:val="00102583"/>
+    <w:rsid w:val="001C5E4A"/>
     <w:pPr>
       <w:numPr>
         <w:ilvl w:val="1"/>
-        <w:numId w:val="1"/>
+        <w:numId w:val="6"/>
       </w:numPr>
-      <w:spacing w:after="0" w:line="360" w:lineRule="auto"/>
-      <w:outlineLvl w:val="1"/>
+      <w:spacing w:before="0"/>
     </w:pPr>
     <w:rPr>
       <w:rFonts w:ascii="Times New Roman" w:hAnsi="Times New Roman" w:cs="Times New Roman"/>
-      <w:b/>
+      <w:color w:val="auto"/>
       <w:sz w:val="24"/>
       <w:szCs w:val="24"/>
+    </w:rPr>
+  </w:style>
+  <w:style w:type="character" w:customStyle="1" w:styleId="Heading2Char">
+    <w:name w:val="Heading 2 Char"/>
+    <w:basedOn w:val="DefaultParagraphFont"/>
+    <w:link w:val="Heading2"/>
+    <w:uiPriority w:val="9"/>
+    <w:semiHidden/>
+    <w:rsid w:val="001C5E4A"/>
+    <w:rPr>
+      <w:rFonts w:asciiTheme="majorHAnsi" w:eastAsiaTheme="majorEastAsia" w:hAnsiTheme="majorHAnsi" w:cstheme="majorBidi"/>
+      <w:b/>
+      <w:bCs/>
+      <w:color w:val="4F81BD" w:themeColor="accent1"/>
+      <w:sz w:val="26"/>
+      <w:szCs w:val="26"/>
+    </w:rPr>
+  </w:style>
+  <w:style w:type="paragraph" w:customStyle="1" w:styleId="SUBABII">
+    <w:name w:val="SUBAB II"/>
+    <w:basedOn w:val="Heading3"/>
+    <w:next w:val="SUBABI"/>
+    <w:autoRedefine/>
+    <w:qFormat/>
+    <w:rsid w:val="00CE306A"/>
+    <w:pPr>
+      <w:keepNext w:val="0"/>
+      <w:numPr>
+        <w:ilvl w:val="2"/>
+        <w:numId w:val="6"/>
+      </w:numPr>
+      <w:spacing w:before="0"/>
+    </w:pPr>
+    <w:rPr>
+      <w:color w:val="auto"/>
+    </w:rPr>
+  </w:style>
+  <w:style w:type="character" w:customStyle="1" w:styleId="Heading3Char">
+    <w:name w:val="Heading 3 Char"/>
+    <w:basedOn w:val="DefaultParagraphFont"/>
+    <w:link w:val="Heading3"/>
+    <w:uiPriority w:val="9"/>
+    <w:semiHidden/>
+    <w:rsid w:val="001C5E4A"/>
+    <w:rPr>
+      <w:rFonts w:asciiTheme="majorHAnsi" w:eastAsiaTheme="majorEastAsia" w:hAnsiTheme="majorHAnsi" w:cstheme="majorBidi"/>
+      <w:b/>
+      <w:bCs/>
+      <w:color w:val="4F81BD" w:themeColor="accent1"/>
+    </w:rPr>
+  </w:style>
+  <w:style w:type="paragraph" w:customStyle="1" w:styleId="SUBABIII">
+    <w:name w:val="SUBAB III"/>
+    <w:basedOn w:val="Heading4"/>
+    <w:next w:val="Heading4"/>
+    <w:autoRedefine/>
+    <w:qFormat/>
+    <w:rsid w:val="001C7501"/>
+    <w:pPr>
+      <w:numPr>
+        <w:ilvl w:val="3"/>
+        <w:numId w:val="6"/>
+      </w:numPr>
+      <w:spacing w:before="0"/>
+    </w:pPr>
+    <w:rPr>
+      <w:rFonts w:ascii="Times New Roman" w:hAnsi="Times New Roman"/>
+      <w:i w:val="0"/>
+      <w:color w:val="auto"/>
+    </w:rPr>
+  </w:style>
+  <w:style w:type="character" w:customStyle="1" w:styleId="Heading4Char">
+    <w:name w:val="Heading 4 Char"/>
+    <w:basedOn w:val="DefaultParagraphFont"/>
+    <w:link w:val="Heading4"/>
+    <w:uiPriority w:val="9"/>
+    <w:semiHidden/>
+    <w:rsid w:val="001C5E4A"/>
+    <w:rPr>
+      <w:rFonts w:asciiTheme="majorHAnsi" w:eastAsiaTheme="majorEastAsia" w:hAnsiTheme="majorHAnsi" w:cstheme="majorBidi"/>
+      <w:b/>
+      <w:bCs/>
+      <w:i/>
+      <w:iCs/>
+      <w:color w:val="4F81BD" w:themeColor="accent1"/>
     </w:rPr>
   </w:style>
   <w:style w:type="paragraph" w:styleId="ListParagraph">
     <w:name w:val="List Paragraph"/>
     <w:basedOn w:val="Normal"/>
-    <w:link w:val="ListParagraphChar"/>
     <w:uiPriority w:val="34"/>
     <w:qFormat/>
-    <w:rsid w:val="00102583"/>
+    <w:rsid w:val="00913608"/>
     <w:pPr>
       <w:ind w:left="720"/>
       <w:contextualSpacing/>
     </w:pPr>
-  </w:style>
-  <w:style w:type="paragraph" w:customStyle="1" w:styleId="SUBABII">
-    <w:name w:val="SUBAB II"/>
-    <w:basedOn w:val="ListParagraph"/>
-    <w:qFormat/>
-    <w:rsid w:val="00102583"/>
-    <w:pPr>
-      <w:numPr>
-        <w:numId w:val="2"/>
-      </w:numPr>
-      <w:spacing w:after="0" w:line="360" w:lineRule="auto"/>
-      <w:outlineLvl w:val="2"/>
-    </w:pPr>
-    <w:rPr>
-      <w:rFonts w:ascii="Times New Roman" w:hAnsi="Times New Roman" w:cs="Times New Roman"/>
-      <w:b/>
-      <w:sz w:val="24"/>
-      <w:szCs w:val="24"/>
-    </w:rPr>
-  </w:style>
-  <w:style w:type="character" w:customStyle="1" w:styleId="ListParagraphChar">
-    <w:name w:val="List Paragraph Char"/>
-    <w:basedOn w:val="DefaultParagraphFont"/>
-    <w:link w:val="ListParagraph"/>
-    <w:uiPriority w:val="34"/>
-    <w:qFormat/>
-    <w:rsid w:val="00C03342"/>
   </w:style>
 </w:styles>
 </file>
@@ -1246,4 +2017,16 @@
   <a:objectDefaults/>
   <a:extraClrSchemeLst/>
 </a:theme>
+</file>
+
+<file path=customXml/item1.xml><?xml version="1.0" encoding="utf-8"?>
+<b:Sources xmlns:b="http://schemas.openxmlformats.org/officeDocument/2006/bibliography" xmlns="http://schemas.openxmlformats.org/officeDocument/2006/bibliography" SelectedStyle="\APA.XSL" StyleName="APA"/>
+</file>
+
+<file path=customXml/itemProps1.xml><?xml version="1.0" encoding="utf-8"?>
+<ds:datastoreItem xmlns:ds="http://schemas.openxmlformats.org/officeDocument/2006/customXml" ds:itemID="{8D294D30-B478-4301-AE5F-7D52CCD02559}">
+  <ds:schemaRefs>
+    <ds:schemaRef ds:uri="http://schemas.openxmlformats.org/officeDocument/2006/bibliography"/>
+  </ds:schemaRefs>
+</ds:datastoreItem>
 </file>
</xml_diff>

<commit_message>
Update Kerangka BAB IV
</commit_message>
<xml_diff>
--- a/Bagian IV.docx
+++ b/Bagian IV.docx
@@ -93,7 +93,13 @@
         </w:numPr>
       </w:pPr>
       <w:r>
-        <w:t>Web Server yang mendukung Apache dan MySql (XAMPP, Laragon, WAMP)</w:t>
+        <w:t>Web Server yang mendukung Apache dan MySql (XAMPP, Laragon, WAMP</w:t>
+      </w:r>
+      <w:r>
+        <w:t>, MAMP</w:t>
+      </w:r>
+      <w:r>
+        <w:t>)</w:t>
       </w:r>
     </w:p>
     <w:p>
@@ -277,228 +283,633 @@
         <w:pStyle w:val="SUBABIII"/>
       </w:pPr>
       <w:r>
-        <w:rPr>
-          <w:i/>
-        </w:rPr>
+        <w:t>Header</w:t>
+      </w:r>
+    </w:p>
+    <w:p>
+      <w:pPr>
+        <w:pStyle w:val="SUBABIII"/>
+      </w:pPr>
+      <w:r>
+        <w:t>Sidebar</w:t>
+      </w:r>
+    </w:p>
+    <w:p>
+      <w:pPr>
+        <w:pStyle w:val="SUBABIII"/>
+      </w:pPr>
+      <w:r>
         <w:lastRenderedPageBreak/>
-        <w:t>Header</w:t>
+        <w:t>Footer</w:t>
+      </w:r>
+    </w:p>
+    <w:p>
+      <w:pPr>
+        <w:pStyle w:val="SUBABII"/>
+      </w:pPr>
+      <w:r>
+        <w:t>Form Pendafataran Kosan</w:t>
+      </w:r>
+    </w:p>
+    <w:p>
+      <w:pPr>
+        <w:pStyle w:val="SUBABII"/>
+      </w:pPr>
+      <w:r>
+        <w:t xml:space="preserve">Dashboard </w:t>
+      </w:r>
+      <w:r>
+        <w:t xml:space="preserve">Pemilik </w:t>
+      </w:r>
+      <w:r>
+        <w:t>Kosan</w:t>
+      </w:r>
+    </w:p>
+    <w:p>
+      <w:pPr>
+        <w:pStyle w:val="SUBABII"/>
+      </w:pPr>
+      <w:r>
+        <w:t>Profile</w:t>
+      </w:r>
+      <w:r>
+        <w:t xml:space="preserve"> Kosan</w:t>
+      </w:r>
+    </w:p>
+    <w:p>
+      <w:pPr>
+        <w:pStyle w:val="SUBABII"/>
+      </w:pPr>
+      <w:r>
+        <w:t>Menampilkan Usaha</w:t>
+      </w:r>
+      <w:r>
+        <w:t xml:space="preserve"> di Menu Usaha Tersedia</w:t>
+      </w:r>
+      <w:r>
+        <w:t xml:space="preserve"> (Pemilik Kosan)</w:t>
+      </w:r>
+    </w:p>
+    <w:p>
+      <w:pPr>
+        <w:pStyle w:val="SUBABII"/>
+        <w:rPr>
+          <w:i/>
+        </w:rPr>
+      </w:pPr>
+      <w:r>
+        <w:t xml:space="preserve">Form Pendafataran Usaha </w:t>
+      </w:r>
+      <w:r>
+        <w:rPr>
+          <w:i/>
+        </w:rPr>
+        <w:t>Partner</w:t>
+      </w:r>
+    </w:p>
+    <w:p>
+      <w:pPr>
+        <w:pStyle w:val="SUBABII"/>
+      </w:pPr>
+      <w:r>
+        <w:t>Dashboard</w:t>
+      </w:r>
+      <w:r>
+        <w:t xml:space="preserve"> </w:t>
+      </w:r>
+      <w:r>
+        <w:t>Partner</w:t>
+      </w:r>
+    </w:p>
+    <w:p>
+      <w:pPr>
+        <w:pStyle w:val="SUBABII"/>
+      </w:pPr>
+      <w:r>
+        <w:t xml:space="preserve">Membuat </w:t>
+      </w:r>
+      <w:r>
+        <w:rPr>
+          <w:i/>
+        </w:rPr>
+        <w:t>Profile</w:t>
+      </w:r>
+      <w:r>
+        <w:t xml:space="preserve"> Usaha </w:t>
+      </w:r>
+      <w:r>
+        <w:rPr>
+          <w:i/>
+        </w:rPr>
+        <w:t>Partner</w:t>
+      </w:r>
+    </w:p>
+    <w:p>
+      <w:pPr>
+        <w:pStyle w:val="SUBABII"/>
+      </w:pPr>
+      <w:r>
+        <w:t>Form</w:t>
+      </w:r>
+      <w:r>
+        <w:t xml:space="preserve"> Pengusulan Partnership</w:t>
+      </w:r>
+      <w:r>
+        <w:t>(Pemilik Kosan)</w:t>
+      </w:r>
+    </w:p>
+    <w:p>
+      <w:pPr>
+        <w:pStyle w:val="SUBABII"/>
+      </w:pPr>
+      <w:r>
+        <w:t xml:space="preserve">Konfirmasi </w:t>
+      </w:r>
+      <w:r>
+        <w:t>Partnership</w:t>
+      </w:r>
+      <w:r>
+        <w:t>(Partner</w:t>
+      </w:r>
+      <w:r>
+        <w:t>)</w:t>
       </w:r>
     </w:p>
     <w:p>
       <w:pPr>
         <w:pStyle w:val="SUBABIII"/>
-      </w:pPr>
-      <w:r>
-        <w:rPr>
-          <w:i/>
-        </w:rPr>
-        <w:t>Sidebar</w:t>
+        <w:rPr>
+          <w:i/>
+        </w:rPr>
+      </w:pPr>
+      <w:r>
+        <w:t xml:space="preserve">Notifkasi Penerimaan </w:t>
+      </w:r>
+      <w:r>
+        <w:rPr>
+          <w:i/>
+        </w:rPr>
+        <w:t>Partnership</w:t>
       </w:r>
     </w:p>
     <w:p>
       <w:pPr>
         <w:pStyle w:val="SUBABIII"/>
-      </w:pPr>
-      <w:r>
-        <w:rPr>
-          <w:i/>
-        </w:rPr>
-        <w:t>Foo</w:t>
+        <w:rPr>
+          <w:i/>
+        </w:rPr>
+      </w:pPr>
+      <w:r>
+        <w:t xml:space="preserve">Notifikasi Penolakan </w:t>
+      </w:r>
+      <w:r>
+        <w:rPr>
+          <w:i/>
+        </w:rPr>
+        <w:t>Partnership</w:t>
+      </w:r>
+    </w:p>
+    <w:p>
+      <w:pPr>
+        <w:pStyle w:val="SUBABII"/>
+      </w:pPr>
+      <w:r>
+        <w:t xml:space="preserve">Pengajuan </w:t>
+      </w:r>
+      <w:r>
+        <w:t xml:space="preserve">Pemberhentian </w:t>
+      </w:r>
+      <w:r>
+        <w:t>Partnership(Pemilik Kosan)</w:t>
+      </w:r>
+    </w:p>
+    <w:p>
+      <w:pPr>
+        <w:pStyle w:val="SUBABII"/>
+      </w:pPr>
+      <w:r>
+        <w:t xml:space="preserve">Konfirmasi Pengajuan Pemberhentian </w:t>
+      </w:r>
+      <w:r>
+        <w:rPr>
+          <w:i/>
+        </w:rPr>
+        <w:t>Partnership</w:t>
+      </w:r>
+      <w:r>
+        <w:rPr>
+          <w:i/>
+        </w:rPr>
+        <w:t xml:space="preserve"> </w:t>
+      </w:r>
+      <w:r>
+        <w:t>(</w:t>
+      </w:r>
+      <w:r>
+        <w:rPr>
+          <w:i/>
+        </w:rPr>
+        <w:t>Partner</w:t>
+      </w:r>
+      <w:r>
+        <w:t>)</w:t>
+      </w:r>
+    </w:p>
+    <w:p>
+      <w:pPr>
+        <w:pStyle w:val="SUBABIII"/>
+        <w:rPr>
+          <w:i/>
+        </w:rPr>
+      </w:pPr>
+      <w:r>
+        <w:t xml:space="preserve">Negosiasi </w:t>
+      </w:r>
+      <w:r>
+        <w:rPr>
+          <w:i/>
+        </w:rPr>
+        <w:t>Partnership</w:t>
+      </w:r>
+    </w:p>
+    <w:p>
+      <w:pPr>
+        <w:pStyle w:val="SUBABIII"/>
+      </w:pPr>
+      <w:r>
+        <w:t>Tolak</w:t>
+      </w:r>
+      <w:r>
+        <w:t xml:space="preserve"> Negosiasi</w:t>
+      </w:r>
+      <w:r>
+        <w:t xml:space="preserve"> Partnership</w:t>
+      </w:r>
+    </w:p>
+    <w:p>
+      <w:pPr>
+        <w:pStyle w:val="SUBABII"/>
+      </w:pPr>
+      <w:r>
+        <w:t>Konfirmasi Negosiasi</w:t>
+      </w:r>
+      <w:r>
+        <w:t>(Pemilik Kosan)</w:t>
+      </w:r>
+    </w:p>
+    <w:p>
+      <w:pPr>
+        <w:pStyle w:val="SUBABIII"/>
+      </w:pPr>
+      <w:r>
+        <w:t>Terima Negosiasi</w:t>
+      </w:r>
+    </w:p>
+    <w:p>
+      <w:pPr>
+        <w:pStyle w:val="SUBABIII"/>
+      </w:pPr>
+      <w:r>
+        <w:t>Berhentikan Partnership</w:t>
+      </w:r>
+    </w:p>
+    <w:p>
+      <w:pPr>
+        <w:pStyle w:val="SUBABII"/>
+      </w:pPr>
+      <w:r>
+        <w:t>Menampilkan Kosan di Menu Kosan Tersedia</w:t>
+      </w:r>
+      <w:r>
+        <w:t xml:space="preserve"> </w:t>
+      </w:r>
+      <w:r>
+        <w:t>(Partner)</w:t>
+      </w:r>
+    </w:p>
+    <w:p>
+      <w:pPr>
+        <w:pStyle w:val="SUBABII"/>
+      </w:pPr>
+      <w:r>
+        <w:t>Form</w:t>
+      </w:r>
+      <w:r>
+        <w:t xml:space="preserve"> Pengusulan </w:t>
+      </w:r>
+      <w:r>
+        <w:rPr>
+          <w:i/>
+        </w:rPr>
+        <w:t>Partnership</w:t>
+      </w:r>
+      <w:r>
+        <w:t>(</w:t>
+      </w:r>
+      <w:r>
+        <w:rPr>
+          <w:i/>
+        </w:rPr>
+        <w:t>Partner</w:t>
+      </w:r>
+      <w:r>
+        <w:t>)</w:t>
+      </w:r>
+    </w:p>
+    <w:p>
+      <w:pPr>
+        <w:pStyle w:val="SUBABII"/>
+      </w:pPr>
+      <w:r>
+        <w:t xml:space="preserve">Konfirmasi </w:t>
+      </w:r>
+      <w:r>
+        <w:rPr>
+          <w:i/>
+        </w:rPr>
+        <w:t>Partnership</w:t>
+      </w:r>
+      <w:r>
+        <w:t>(</w:t>
+      </w:r>
+      <w:r>
+        <w:t>Pemilik Kosan</w:t>
+      </w:r>
+      <w:r>
+        <w:t>)</w:t>
+      </w:r>
+    </w:p>
+    <w:p>
+      <w:pPr>
+        <w:pStyle w:val="SUBABIII"/>
+        <w:rPr>
+          <w:i/>
+        </w:rPr>
+      </w:pPr>
+      <w:r>
+        <w:t xml:space="preserve">Notifkasi Penerimaan </w:t>
+      </w:r>
+      <w:r>
+        <w:rPr>
+          <w:i/>
+        </w:rPr>
+        <w:t>Partnership</w:t>
+      </w:r>
+    </w:p>
+    <w:p>
+      <w:pPr>
+        <w:pStyle w:val="SUBABIII"/>
+        <w:rPr>
+          <w:i/>
+        </w:rPr>
+      </w:pPr>
+      <w:r>
+        <w:t xml:space="preserve">Notifikasi Penolakan </w:t>
+      </w:r>
+      <w:r>
+        <w:rPr>
+          <w:i/>
+        </w:rPr>
+        <w:t>Partnership</w:t>
+      </w:r>
+    </w:p>
+    <w:p>
+      <w:pPr>
+        <w:pStyle w:val="SUBABII"/>
+      </w:pPr>
+      <w:r>
+        <w:t>Pengajuan Pemberhentian Partnership(</w:t>
+      </w:r>
+      <w:r>
+        <w:t>Partner</w:t>
+      </w:r>
+      <w:r>
+        <w:t>)</w:t>
+      </w:r>
+    </w:p>
+    <w:p>
+      <w:pPr>
+        <w:pStyle w:val="SUBABII"/>
+      </w:pPr>
+      <w:r>
+        <w:t xml:space="preserve">Konfirmasi Pengajuan Pemberhentian </w:t>
+      </w:r>
+      <w:r>
+        <w:rPr>
+          <w:i/>
+        </w:rPr>
+        <w:t>Partnership</w:t>
+      </w:r>
+      <w:r>
+        <w:rPr>
+          <w:i/>
+        </w:rPr>
+        <w:t xml:space="preserve"> </w:t>
+      </w:r>
+      <w:r>
+        <w:t>(</w:t>
+      </w:r>
+      <w:r>
+        <w:t>Pemilik Kosan</w:t>
+      </w:r>
+      <w:r>
+        <w:t>)</w:t>
+      </w:r>
+    </w:p>
+    <w:p>
+      <w:pPr>
+        <w:pStyle w:val="SUBABIII"/>
+        <w:rPr>
+          <w:i/>
+        </w:rPr>
+      </w:pPr>
+      <w:r>
+        <w:t xml:space="preserve">Negosiasi </w:t>
+      </w:r>
+      <w:r>
+        <w:rPr>
+          <w:i/>
+        </w:rPr>
+        <w:t>Partnership</w:t>
+      </w:r>
+    </w:p>
+    <w:p>
+      <w:pPr>
+        <w:pStyle w:val="SUBABIII"/>
+      </w:pPr>
+      <w:r>
+        <w:lastRenderedPageBreak/>
+        <w:t xml:space="preserve">Tolak Negosiasi </w:t>
+      </w:r>
+      <w:r>
+        <w:rPr>
+          <w:i/>
+        </w:rPr>
+        <w:t>Partnership</w:t>
+      </w:r>
+    </w:p>
+    <w:p>
+      <w:pPr>
+        <w:pStyle w:val="SUBABII"/>
+      </w:pPr>
+      <w:r>
+        <w:t>Konfirmasi Negosiasi(</w:t>
+      </w:r>
+      <w:r>
+        <w:t>P</w:t>
+      </w:r>
+      <w:r>
+        <w:t>artner</w:t>
+      </w:r>
+      <w:r>
+        <w:t>)</w:t>
+      </w:r>
+    </w:p>
+    <w:p>
+      <w:pPr>
+        <w:pStyle w:val="SUBABIII"/>
+      </w:pPr>
+      <w:r>
+        <w:t>Terima Negosiasi</w:t>
+      </w:r>
+    </w:p>
+    <w:p>
+      <w:pPr>
+        <w:pStyle w:val="SUBABIII"/>
+      </w:pPr>
+      <w:r>
+        <w:t xml:space="preserve">Berhentikan </w:t>
+      </w:r>
+      <w:r>
+        <w:rPr>
+          <w:i/>
+        </w:rPr>
+        <w:t>Partnership</w:t>
+      </w:r>
+    </w:p>
+    <w:p>
+      <w:pPr>
+        <w:pStyle w:val="SUBABII"/>
+      </w:pPr>
+      <w:r>
+        <w:t>Menampilkan Kosan pada Menu Kosan Tersedia</w:t>
+      </w:r>
+      <w:r>
+        <w:t xml:space="preserve"> </w:t>
+      </w:r>
+      <w:r>
+        <w:t>(Pelanggan)</w:t>
+      </w:r>
+    </w:p>
+    <w:p>
+      <w:pPr>
+        <w:pStyle w:val="SUBABII"/>
+      </w:pPr>
+      <w:r>
+        <w:t>Form Pemesanan Kamar</w:t>
+      </w:r>
+      <w:r>
+        <w:t>(Pelanggan)</w:t>
+      </w:r>
+    </w:p>
+    <w:p>
+      <w:pPr>
+        <w:pStyle w:val="SUBABII"/>
+      </w:pPr>
+      <w:r>
+        <w:t>Konfirmasi Pemesanan Kamar</w:t>
+      </w:r>
+      <w:r>
+        <w:t>(Pemilik Kosan)</w:t>
+      </w:r>
+    </w:p>
+    <w:p>
+      <w:pPr>
+        <w:pStyle w:val="SUBABII"/>
+      </w:pPr>
+      <w:r>
+        <w:t xml:space="preserve">Notifikasi </w:t>
+      </w:r>
+      <w:r>
+        <w:t xml:space="preserve">dan </w:t>
+      </w:r>
+      <w:r>
+        <w:t xml:space="preserve">Upload Bukti </w:t>
+      </w:r>
+      <w:r>
+        <w:t>Pembayaran</w:t>
+      </w:r>
+      <w:r>
+        <w:t xml:space="preserve"> </w:t>
+      </w:r>
+      <w:r>
+        <w:t>(Pelanggan)</w:t>
+      </w:r>
+    </w:p>
+    <w:p>
+      <w:pPr>
+        <w:pStyle w:val="SUBABII"/>
+      </w:pPr>
+      <w:r>
+        <w:rPr>
+          <w:i/>
+        </w:rPr>
+        <w:t>Approval</w:t>
+      </w:r>
+      <w:r>
+        <w:t xml:space="preserve"> Bukti Pembayaran</w:t>
+      </w:r>
+      <w:r>
+        <w:t xml:space="preserve"> dan Kirim Faktur(Admin)</w:t>
+      </w:r>
+    </w:p>
+    <w:p>
+      <w:pPr>
+        <w:pStyle w:val="SUBABII"/>
+      </w:pPr>
+      <w:r>
+        <w:t>Download Faktur</w:t>
+      </w:r>
+      <w:r>
+        <w:t>(Pelanggan)</w:t>
+      </w:r>
+    </w:p>
+    <w:p>
+      <w:pPr>
+        <w:pStyle w:val="SUBABII"/>
+      </w:pPr>
+      <w:r>
+        <w:t xml:space="preserve">Upload </w:t>
+      </w:r>
+      <w:r>
+        <w:t xml:space="preserve">File </w:t>
+      </w:r>
+      <w:r>
+        <w:t>Faktur</w:t>
+      </w:r>
+      <w:r>
+        <w:t>(Pemilik Kosan)</w:t>
+      </w:r>
+    </w:p>
+    <w:p>
+      <w:pPr>
+        <w:pStyle w:val="SUBABII"/>
+      </w:pPr>
+      <w:r>
+        <w:rPr>
+          <w:i/>
+        </w:rPr>
+        <w:t>Approval</w:t>
+      </w:r>
+      <w:r>
+        <w:t xml:space="preserve"> Faktur Pemilik Kosan</w:t>
+      </w:r>
+      <w:r>
+        <w:t>(Admin)</w:t>
       </w:r>
       <w:bookmarkStart w:id="0" w:name="_GoBack"/>
       <w:bookmarkEnd w:id="0"/>
-      <w:r>
-        <w:rPr>
-          <w:i/>
-        </w:rPr>
-        <w:t>ter</w:t>
-      </w:r>
-    </w:p>
-    <w:p>
-      <w:pPr>
-        <w:pStyle w:val="SUBABII"/>
-      </w:pPr>
-      <w:r>
-        <w:t>Pemilik Kosan</w:t>
-      </w:r>
-    </w:p>
-    <w:p>
-      <w:pPr>
-        <w:pStyle w:val="SUBABIII"/>
-      </w:pPr>
-      <w:r>
-        <w:t>Form Pendafataran Kosan</w:t>
-      </w:r>
-    </w:p>
-    <w:p>
-      <w:pPr>
-        <w:pStyle w:val="SUBABIII"/>
-      </w:pPr>
-      <w:r>
-        <w:t xml:space="preserve">Dashboard </w:t>
-      </w:r>
-      <w:r>
-        <w:t xml:space="preserve">Pemilik </w:t>
-      </w:r>
-      <w:r>
-        <w:t>Kosan</w:t>
-      </w:r>
-    </w:p>
-    <w:p>
-      <w:pPr>
-        <w:pStyle w:val="SUBABIII"/>
-      </w:pPr>
-      <w:r>
-        <w:t xml:space="preserve">Membuat </w:t>
-      </w:r>
-      <w:r>
-        <w:rPr>
-          <w:i/>
-        </w:rPr>
-        <w:t>Profile</w:t>
-      </w:r>
-      <w:r>
-        <w:t xml:space="preserve"> Kosan</w:t>
-      </w:r>
-    </w:p>
-    <w:p>
-      <w:pPr>
-        <w:pStyle w:val="SUBABIII"/>
-      </w:pPr>
-      <w:r>
-        <w:t>Menampilkan Usaha</w:t>
-      </w:r>
-      <w:r>
-        <w:t xml:space="preserve"> di Menu Usaha Tersedia</w:t>
-      </w:r>
-    </w:p>
-    <w:p>
-      <w:pPr>
-        <w:pStyle w:val="SUBABIII"/>
-      </w:pPr>
-      <w:r>
-        <w:t xml:space="preserve">Membuat </w:t>
-      </w:r>
-      <w:r>
-        <w:rPr>
-          <w:i/>
-        </w:rPr>
-        <w:t>Form</w:t>
-      </w:r>
-      <w:r>
-        <w:t xml:space="preserve"> </w:t>
-      </w:r>
-      <w:r>
-        <w:rPr>
-          <w:i/>
-        </w:rPr>
-        <w:t>Partnership</w:t>
-      </w:r>
-    </w:p>
-    <w:p>
-      <w:pPr>
-        <w:pStyle w:val="SUBABIII"/>
-      </w:pPr>
-      <w:r>
-        <w:t>Membuat Notifikasi</w:t>
-      </w:r>
-    </w:p>
-    <w:p>
-      <w:pPr>
-        <w:pStyle w:val="SUBABII"/>
-      </w:pPr>
-      <w:r>
-        <w:t>Partner</w:t>
-      </w:r>
-    </w:p>
-    <w:p>
-      <w:pPr>
-        <w:pStyle w:val="SUBABIII"/>
-      </w:pPr>
-      <w:r>
-        <w:t xml:space="preserve">Form Pendafataran </w:t>
-      </w:r>
-      <w:r>
-        <w:t xml:space="preserve">Usaha </w:t>
-      </w:r>
-      <w:r>
-        <w:rPr>
-          <w:i/>
-        </w:rPr>
-        <w:t>Partner</w:t>
-      </w:r>
-    </w:p>
-    <w:p>
-      <w:pPr>
-        <w:pStyle w:val="SUBABIII"/>
-      </w:pPr>
-      <w:r>
-        <w:rPr>
-          <w:i/>
-        </w:rPr>
-        <w:t>Dashboard</w:t>
-      </w:r>
-      <w:r>
-        <w:t xml:space="preserve"> </w:t>
-      </w:r>
-      <w:r>
-        <w:rPr>
-          <w:i/>
-        </w:rPr>
-        <w:t>Partner</w:t>
-      </w:r>
-    </w:p>
-    <w:p>
-      <w:pPr>
-        <w:pStyle w:val="SUBABIII"/>
-      </w:pPr>
-      <w:r>
-        <w:t xml:space="preserve">Membuat </w:t>
-      </w:r>
-      <w:r>
-        <w:rPr>
-          <w:i/>
-        </w:rPr>
-        <w:t>Profile</w:t>
-      </w:r>
-      <w:r>
-        <w:t xml:space="preserve"> </w:t>
-      </w:r>
-      <w:r>
-        <w:t xml:space="preserve">Usaha </w:t>
-      </w:r>
-      <w:r>
-        <w:rPr>
-          <w:i/>
-        </w:rPr>
-        <w:t>Partner</w:t>
-      </w:r>
-    </w:p>
-    <w:p>
-      <w:pPr>
-        <w:pStyle w:val="SUBABIII"/>
-      </w:pPr>
-      <w:r>
-        <w:t>Menampilkan Kosan di Menu Kosan Tersedia</w:t>
-      </w:r>
-    </w:p>
-    <w:p>
-      <w:pPr>
-        <w:pStyle w:val="SUBABII"/>
-      </w:pPr>
-      <w:r>
-        <w:t>Pelanggan</w:t>
-      </w:r>
-    </w:p>
-    <w:p>
-      <w:pPr>
-        <w:pStyle w:val="SUBABII"/>
-      </w:pPr>
-      <w:r>
-        <w:t>Admin</w:t>
-      </w:r>
-    </w:p>
-    <w:p/>
+    </w:p>
     <w:sectPr>
       <w:pgSz w:w="10319" w:h="14571" w:code="13"/>
       <w:pgMar w:top="1440" w:right="1440" w:bottom="1440" w:left="1440" w:header="708" w:footer="708" w:gutter="0"/>
@@ -514,7 +925,7 @@
   <w:abstractNum w:abstractNumId="0">
     <w:nsid w:val="4E5852F8"/>
     <w:multiLevelType w:val="multilevel"/>
-    <w:tmpl w:val="17E2AFC4"/>
+    <w:tmpl w:val="4E0220DA"/>
     <w:lvl w:ilvl="0">
       <w:start w:val="4"/>
       <w:numFmt w:val="decimal"/>
@@ -606,12 +1017,14 @@
       </w:pPr>
       <w:rPr>
         <w:rFonts w:hint="default"/>
+        <w:i w:val="0"/>
       </w:rPr>
     </w:lvl>
     <w:lvl w:ilvl="3">
       <w:start w:val="1"/>
       <w:numFmt w:val="decimal"/>
       <w:pStyle w:val="SUBABIII"/>
+      <w:suff w:val="space"/>
       <w:lvlText w:val="%1.%2.%3.%4"/>
       <w:lvlJc w:val="left"/>
       <w:pPr>
@@ -1142,7 +1555,7 @@
     <w:basedOn w:val="Heading1"/>
     <w:autoRedefine/>
     <w:qFormat/>
-    <w:rsid w:val="001C5E4A"/>
+    <w:rsid w:val="0086747F"/>
     <w:pPr>
       <w:numPr>
         <w:numId w:val="6"/>
@@ -1213,7 +1626,7 @@
     <w:next w:val="SUBABI"/>
     <w:autoRedefine/>
     <w:qFormat/>
-    <w:rsid w:val="00CE306A"/>
+    <w:rsid w:val="002328F3"/>
     <w:pPr>
       <w:keepNext w:val="0"/>
       <w:numPr>
@@ -1221,6 +1634,7 @@
         <w:numId w:val="6"/>
       </w:numPr>
       <w:spacing w:before="0"/>
+      <w:ind w:left="1418" w:hanging="851"/>
     </w:pPr>
     <w:rPr>
       <w:color w:val="auto"/>
@@ -1246,8 +1660,9 @@
     <w:next w:val="Heading4"/>
     <w:autoRedefine/>
     <w:qFormat/>
-    <w:rsid w:val="001C7501"/>
+    <w:rsid w:val="00A7504F"/>
     <w:pPr>
+      <w:keepNext w:val="0"/>
       <w:numPr>
         <w:ilvl w:val="3"/>
         <w:numId w:val="6"/>
@@ -1586,7 +2001,7 @@
     <w:basedOn w:val="Heading1"/>
     <w:autoRedefine/>
     <w:qFormat/>
-    <w:rsid w:val="001C5E4A"/>
+    <w:rsid w:val="0086747F"/>
     <w:pPr>
       <w:numPr>
         <w:numId w:val="6"/>
@@ -1657,7 +2072,7 @@
     <w:next w:val="SUBABI"/>
     <w:autoRedefine/>
     <w:qFormat/>
-    <w:rsid w:val="00CE306A"/>
+    <w:rsid w:val="002328F3"/>
     <w:pPr>
       <w:keepNext w:val="0"/>
       <w:numPr>
@@ -1665,6 +2080,7 @@
         <w:numId w:val="6"/>
       </w:numPr>
       <w:spacing w:before="0"/>
+      <w:ind w:left="1418" w:hanging="851"/>
     </w:pPr>
     <w:rPr>
       <w:color w:val="auto"/>
@@ -1690,8 +2106,9 @@
     <w:next w:val="Heading4"/>
     <w:autoRedefine/>
     <w:qFormat/>
-    <w:rsid w:val="001C7501"/>
+    <w:rsid w:val="00A7504F"/>
     <w:pPr>
+      <w:keepNext w:val="0"/>
       <w:numPr>
         <w:ilvl w:val="3"/>
         <w:numId w:val="6"/>
@@ -2024,7 +2441,7 @@
 </file>
 
 <file path=customXml/itemProps1.xml><?xml version="1.0" encoding="utf-8"?>
-<ds:datastoreItem xmlns:ds="http://schemas.openxmlformats.org/officeDocument/2006/customXml" ds:itemID="{8D294D30-B478-4301-AE5F-7D52CCD02559}">
+<ds:datastoreItem xmlns:ds="http://schemas.openxmlformats.org/officeDocument/2006/customXml" ds:itemID="{6E8FE8D1-06A2-4A52-B2CC-8BFABDAEEFA1}">
   <ds:schemaRefs>
     <ds:schemaRef ds:uri="http://schemas.openxmlformats.org/officeDocument/2006/bibliography"/>
   </ds:schemaRefs>

</xml_diff>